<commit_message>
Update Interview 2 - Transkribering.docx
</commit_message>
<xml_diff>
--- a/documents/Interview 2 - Transkribering.docx
+++ b/documents/Interview 2 - Transkribering.docx
@@ -137,7 +137,13 @@
     </w:p>
     <w:p>
       <w:r>
-        <w:t>Ja okay… Jamen det her drejer sig om et digital produkt, hvor vi skal prøve at formidle det vi har her (til et digitalt produkt). Så hvordan vil du sige din digitale færdigheder de er? Hvor de ligger fra en skala fra 1 til 10?</w:t>
+        <w:t xml:space="preserve">Ja okay… Jamen det her drejer sig om </w:t>
+      </w:r>
+      <w:r>
+        <w:t>et digitalt produkt</w:t>
+      </w:r>
+      <w:r>
+        <w:t>, hvor vi skal prøve at formidle det vi har her (til et digitalt produkt). Så hvordan vil du sige din digitale færdigheder de er? Hvor de ligger fra en skala fra 1 til 10?</w:t>
       </w:r>
     </w:p>
     <w:p>
@@ -467,7 +473,15 @@
     </w:p>
     <w:p>
       <w:r>
-        <w:t>På din IT eller digital færdigheder.</w:t>
+        <w:t xml:space="preserve">På din IT eller </w:t>
+      </w:r>
+      <w:proofErr w:type="gramStart"/>
+      <w:r>
+        <w:t>digital</w:t>
+      </w:r>
+      <w:proofErr w:type="gramEnd"/>
+      <w:r>
+        <w:t xml:space="preserve"> færdigheder.</w:t>
       </w:r>
     </w:p>
     <w:p>
@@ -1227,6 +1241,7 @@
   <w:style w:type="character" w:default="1" w:styleId="Standardskrifttypeiafsnit">
     <w:name w:val="Default Paragraph Font"/>
     <w:uiPriority w:val="1"/>
+    <w:semiHidden/>
     <w:unhideWhenUsed/>
   </w:style>
   <w:style w:type="table" w:default="1" w:styleId="Tabel-Normal">

</xml_diff>